<commit_message>
finish response paper 1
</commit_message>
<xml_diff>
--- a/relg213/response1.docx
+++ b/relg213/response1.docx
@@ -123,7 +123,31 @@
         <w:rPr>
           <w:rFonts w:ascii="Times New Roman" w:hAnsi="Times New Roman" w:cs="Times New Roman"/>
         </w:rPr>
-        <w:t xml:space="preserve"> my research for that paper initially, but I reread it in anticipation for this class to refresh.</w:t>
+        <w:t xml:space="preserve"> my research for that paper initially, but I reread it i</w:t>
+      </w:r>
+      <w:r>
+        <w:rPr>
+          <w:rFonts w:ascii="Times New Roman" w:hAnsi="Times New Roman" w:cs="Times New Roman"/>
+        </w:rPr>
+        <w:t>n anticipation for this class as a</w:t>
+      </w:r>
+      <w:r>
+        <w:rPr>
+          <w:rFonts w:ascii="Times New Roman" w:hAnsi="Times New Roman" w:cs="Times New Roman"/>
+        </w:rPr>
+        <w:t xml:space="preserve"> refresh</w:t>
+      </w:r>
+      <w:r>
+        <w:rPr>
+          <w:rFonts w:ascii="Times New Roman" w:hAnsi="Times New Roman" w:cs="Times New Roman"/>
+        </w:rPr>
+        <w:t>er</w:t>
+      </w:r>
+      <w:r>
+        <w:rPr>
+          <w:rFonts w:ascii="Times New Roman" w:hAnsi="Times New Roman" w:cs="Times New Roman"/>
+        </w:rPr>
+        <w:t>.</w:t>
       </w:r>
     </w:p>
     <w:p>
@@ -210,7 +234,6 @@
         </w:rPr>
         <w:t xml:space="preserve"> I know that there are thousands of hereditary groups called </w:t>
       </w:r>
-      <w:proofErr w:type="spellStart"/>
       <w:r>
         <w:rPr>
           <w:rFonts w:ascii="Times New Roman" w:hAnsi="Times New Roman" w:cs="Times New Roman"/>
@@ -218,7 +241,6 @@
         </w:rPr>
         <w:t>Jatis</w:t>
       </w:r>
-      <w:proofErr w:type="spellEnd"/>
       <w:r>
         <w:rPr>
           <w:rFonts w:ascii="Times New Roman" w:hAnsi="Times New Roman" w:cs="Times New Roman"/>
@@ -255,6 +277,13 @@
       <w:r>
         <w:rPr>
           <w:rFonts w:ascii="Times New Roman" w:hAnsi="Times New Roman" w:cs="Times New Roman"/>
+          <w:i/>
+        </w:rPr>
+        <w:t>;</w:t>
+      </w:r>
+      <w:r>
+        <w:rPr>
+          <w:rFonts w:ascii="Times New Roman" w:hAnsi="Times New Roman" w:cs="Times New Roman"/>
         </w:rPr>
         <w:t xml:space="preserve"> outside of these four groups are the “untouchables”.</w:t>
       </w:r>
@@ -268,7 +297,43 @@
         <w:rPr>
           <w:rFonts w:ascii="Times New Roman" w:hAnsi="Times New Roman" w:cs="Times New Roman"/>
         </w:rPr>
-        <w:t xml:space="preserve">Ones caste may dictate the types of jobs they can have, their social class, who the may marry, etc. The caste system is so pervasive in India that even non-Hindus practice it in some parts of India. </w:t>
+        <w:t>One</w:t>
+      </w:r>
+      <w:r>
+        <w:rPr>
+          <w:rFonts w:ascii="Times New Roman" w:hAnsi="Times New Roman" w:cs="Times New Roman"/>
+        </w:rPr>
+        <w:t>’</w:t>
+      </w:r>
+      <w:r>
+        <w:rPr>
+          <w:rFonts w:ascii="Times New Roman" w:hAnsi="Times New Roman" w:cs="Times New Roman"/>
+        </w:rPr>
+        <w:t>s caste may dictate the types of jobs they can have, their social class, who the</w:t>
+      </w:r>
+      <w:r>
+        <w:rPr>
+          <w:rFonts w:ascii="Times New Roman" w:hAnsi="Times New Roman" w:cs="Times New Roman"/>
+        </w:rPr>
+        <w:t>y</w:t>
+      </w:r>
+      <w:r>
+        <w:rPr>
+          <w:rFonts w:ascii="Times New Roman" w:hAnsi="Times New Roman" w:cs="Times New Roman"/>
+        </w:rPr>
+        <w:t xml:space="preserve"> may marry, etc. The </w:t>
+      </w:r>
+      <w:r>
+        <w:rPr>
+          <w:rFonts w:ascii="Times New Roman" w:hAnsi="Times New Roman" w:cs="Times New Roman"/>
+        </w:rPr>
+        <w:t xml:space="preserve">caste system is so pervasive </w:t>
+      </w:r>
+      <w:r>
+        <w:rPr>
+          <w:rFonts w:ascii="Times New Roman" w:hAnsi="Times New Roman" w:cs="Times New Roman"/>
+        </w:rPr>
+        <w:t xml:space="preserve">that even non-Hindus practice it in some parts of India. </w:t>
       </w:r>
       <w:r>
         <w:rPr>
@@ -301,7 +366,19 @@
         <w:rPr>
           <w:rFonts w:ascii="Times New Roman" w:hAnsi="Times New Roman" w:cs="Times New Roman"/>
         </w:rPr>
-        <w:t xml:space="preserve">). Until they attain true enlightenment, they go through the cycle of death and rebirth through the process of reincarnation. Hinduism and its sacred texts offers guidelines and practices for transcending this cycle. An example of such a practice is yoga (prescribed some time ago by a certain </w:t>
+        <w:t xml:space="preserve">). Until they attain true enlightenment, they go through the cycle of death and rebirth </w:t>
+      </w:r>
+      <w:r>
+        <w:rPr>
+          <w:rFonts w:ascii="Times New Roman" w:hAnsi="Times New Roman" w:cs="Times New Roman"/>
+        </w:rPr>
+        <w:t>by</w:t>
+      </w:r>
+      <w:r>
+        <w:rPr>
+          <w:rFonts w:ascii="Times New Roman" w:hAnsi="Times New Roman" w:cs="Times New Roman"/>
+        </w:rPr>
+        <w:t xml:space="preserve"> the process of reincarnation. Hinduism and its sacred texts offers guidelines and practices for transcending this cycle. An example of such a practice is yoga (prescribed some time ago by a certain </w:t>
       </w:r>
       <w:r>
         <w:rPr>
@@ -340,12 +417,11 @@
         <w:rPr>
           <w:rFonts w:ascii="Times New Roman" w:hAnsi="Times New Roman" w:cs="Times New Roman"/>
         </w:rPr>
-        <w:t>, as mentioned above, one may be reborn into a higher caste in the next life.</w:t>
-      </w:r>
-    </w:p>
-    <w:p>
-      <w:pPr>
-        <w:jc w:val="both"/>
+        <w:t>, one may be reborn into a higher caste in the next life.</w:t>
+      </w:r>
+    </w:p>
+    <w:p>
+      <w:pPr>
         <w:rPr>
           <w:rFonts w:ascii="Times New Roman" w:hAnsi="Times New Roman" w:cs="Times New Roman"/>
         </w:rPr>
@@ -355,7 +431,19 @@
           <w:rFonts w:ascii="Times New Roman" w:hAnsi="Times New Roman" w:cs="Times New Roman"/>
         </w:rPr>
         <w:tab/>
-        <w:t>Theism: It is difficult to categorize Hinduism as either monotheistic or polytheistic.</w:t>
+        <w:t xml:space="preserve">Theism: </w:t>
+      </w:r>
+      <w:r>
+        <w:rPr>
+          <w:rFonts w:ascii="Times New Roman" w:hAnsi="Times New Roman" w:cs="Times New Roman"/>
+        </w:rPr>
+        <w:t xml:space="preserve">Hinduism is primarily </w:t>
+      </w:r>
+      <w:r>
+        <w:rPr>
+          <w:rFonts w:ascii="Times New Roman" w:hAnsi="Times New Roman" w:cs="Times New Roman"/>
+        </w:rPr>
+        <w:t>polytheistic.</w:t>
       </w:r>
       <w:r>
         <w:rPr>
@@ -374,7 +462,7 @@
         <w:rPr>
           <w:rFonts w:ascii="Times New Roman" w:hAnsi="Times New Roman" w:cs="Times New Roman"/>
         </w:rPr>
-        <w:t xml:space="preserve"> is the supreme being and other gods come from him. There are many other Gods. Some of the well known ones are </w:t>
+        <w:t xml:space="preserve">, </w:t>
       </w:r>
       <w:r>
         <w:rPr>
@@ -395,6 +483,12 @@
           <w:i/>
         </w:rPr>
         <w:t>Krishna</w:t>
+      </w:r>
+      <w:r>
+        <w:rPr>
+          <w:rFonts w:ascii="Times New Roman" w:hAnsi="Times New Roman" w:cs="Times New Roman"/>
+        </w:rPr>
+        <w:t xml:space="preserve"> are among the most popular gods</w:t>
       </w:r>
       <w:r>
         <w:rPr>
@@ -465,13 +559,33 @@
         <w:rPr>
           <w:rFonts w:ascii="Times New Roman" w:hAnsi="Times New Roman" w:cs="Times New Roman"/>
         </w:rPr>
-        <w:t xml:space="preserve"> Famous Hindus I know include</w:t>
-      </w:r>
-      <w:r>
-        <w:rPr>
-          <w:rFonts w:ascii="Times New Roman" w:hAnsi="Times New Roman" w:cs="Times New Roman"/>
-        </w:rPr>
-        <w:t xml:space="preserve"> Mohandas (Mahatma) Gandhi, first female prime minister of India, Indira Gandhi!</w:t>
+        <w:t xml:space="preserve"> </w:t>
+      </w:r>
+    </w:p>
+    <w:p>
+      <w:pPr>
+        <w:ind w:firstLine="720"/>
+        <w:rPr>
+          <w:rFonts w:ascii="Times New Roman" w:hAnsi="Times New Roman" w:cs="Times New Roman"/>
+        </w:rPr>
+      </w:pPr>
+      <w:r>
+        <w:rPr>
+          <w:rFonts w:ascii="Times New Roman" w:hAnsi="Times New Roman" w:cs="Times New Roman"/>
+        </w:rPr>
+        <w:t>Famous Hindus</w:t>
+      </w:r>
+      <w:r>
+        <w:rPr>
+          <w:rFonts w:ascii="Times New Roman" w:hAnsi="Times New Roman" w:cs="Times New Roman"/>
+        </w:rPr>
+        <w:t xml:space="preserve">: </w:t>
+      </w:r>
+      <w:r>
+        <w:rPr>
+          <w:rFonts w:ascii="Times New Roman" w:hAnsi="Times New Roman" w:cs="Times New Roman"/>
+        </w:rPr>
+        <w:t>Mohandas (Mahatma) Gandhi, first female prime minister of India, Indira Gandhi!</w:t>
       </w:r>
       <w:r>
         <w:rPr>
@@ -487,12 +601,19 @@
           <w:u w:val="single"/>
         </w:rPr>
       </w:pPr>
-      <w:r>
+    </w:p>
+    <w:p>
+      <w:pPr>
         <w:rPr>
           <w:rFonts w:ascii="Times New Roman" w:eastAsia="Times New Roman" w:hAnsi="Times New Roman" w:cs="Times New Roman"/>
           <w:u w:val="single"/>
         </w:rPr>
-        <w:lastRenderedPageBreak/>
+      </w:pPr>
+      <w:r>
+        <w:rPr>
+          <w:rFonts w:ascii="Times New Roman" w:eastAsia="Times New Roman" w:hAnsi="Times New Roman" w:cs="Times New Roman"/>
+          <w:u w:val="single"/>
+        </w:rPr>
         <w:t>Doniger</w:t>
       </w:r>
     </w:p>
@@ -557,19 +678,13 @@
         <w:rPr>
           <w:rFonts w:ascii="Times New Roman" w:eastAsia="Times New Roman" w:hAnsi="Times New Roman" w:cs="Times New Roman"/>
         </w:rPr>
-        <w:t xml:space="preserve">) very interesting because of its closeness to the Judeo-Christian account of Noah and the flood. There we find an initial destruction of the world with water (as well as a promise of a second, more permanent, destruction by fire) in contrast to the Hindu description of destruction by both fire and water, with the promise of rebirth each time: a balanced, cyclical passage of time to mirror the idea of reincarnation (although I believe that can </w:t>
-      </w:r>
-      <w:r>
-        <w:rPr>
-          <w:rFonts w:ascii="Times New Roman" w:eastAsia="Times New Roman" w:hAnsi="Times New Roman" w:cs="Times New Roman"/>
-        </w:rPr>
-        <w:t xml:space="preserve">and should </w:t>
-      </w:r>
-      <w:r>
-        <w:rPr>
-          <w:rFonts w:ascii="Times New Roman" w:eastAsia="Times New Roman" w:hAnsi="Times New Roman" w:cs="Times New Roman"/>
-        </w:rPr>
-        <w:t>be escaped).</w:t>
+        <w:t xml:space="preserve">) very interesting because of its closeness to the Judeo-Christian account of Noah and the flood. There we find an initial destruction of the world with water (as well as a promise of a second, more permanent, destruction by fire) in contrast to the Hindu description of destruction by both fire and water, with the promise of rebirth each time: a balanced, cyclical passage of time to mirror the idea of </w:t>
+      </w:r>
+      <w:r>
+        <w:rPr>
+          <w:rFonts w:ascii="Times New Roman" w:eastAsia="Times New Roman" w:hAnsi="Times New Roman" w:cs="Times New Roman"/>
+        </w:rPr>
+        <w:t>reincarnation.</w:t>
       </w:r>
     </w:p>
     <w:p>
@@ -607,21 +722,12 @@
         </w:rPr>
         <w:t xml:space="preserve">In </w:t>
       </w:r>
-      <w:proofErr w:type="gramStart"/>
-      <w:r>
-        <w:rPr>
-          <w:rFonts w:ascii="Times New Roman" w:eastAsia="Times New Roman" w:hAnsi="Times New Roman" w:cs="Times New Roman"/>
-          <w:i/>
-        </w:rPr>
-        <w:t>An</w:t>
-      </w:r>
-      <w:proofErr w:type="gramEnd"/>
-      <w:r>
-        <w:rPr>
-          <w:rFonts w:ascii="Times New Roman" w:eastAsia="Times New Roman" w:hAnsi="Times New Roman" w:cs="Times New Roman"/>
-          <w:i/>
-        </w:rPr>
-        <w:t xml:space="preserve"> Introduction to Hinduism</w:t>
+      <w:r>
+        <w:rPr>
+          <w:rFonts w:ascii="Times New Roman" w:eastAsia="Times New Roman" w:hAnsi="Times New Roman" w:cs="Times New Roman"/>
+          <w:i/>
+        </w:rPr>
+        <w:t>An Introduction to Hinduism</w:t>
       </w:r>
       <w:r>
         <w:rPr>
@@ -696,258 +802,273 @@
           <w:rFonts w:ascii="Times New Roman" w:eastAsia="Times New Roman" w:hAnsi="Times New Roman" w:cs="Times New Roman"/>
         </w:rPr>
       </w:pPr>
+      <w:r>
+        <w:rPr>
+          <w:rFonts w:ascii="Times New Roman" w:eastAsia="Times New Roman" w:hAnsi="Times New Roman" w:cs="Times New Roman"/>
+        </w:rPr>
+        <w:t xml:space="preserve">In </w:t>
+      </w:r>
+      <w:r>
+        <w:rPr>
+          <w:rFonts w:ascii="Times New Roman" w:eastAsia="Times New Roman" w:hAnsi="Times New Roman" w:cs="Times New Roman"/>
+          <w:i/>
+        </w:rPr>
+        <w:t>The Parade of Ants</w:t>
+      </w:r>
+      <w:r>
+        <w:rPr>
+          <w:rFonts w:ascii="Times New Roman" w:eastAsia="Times New Roman" w:hAnsi="Times New Roman" w:cs="Times New Roman"/>
+        </w:rPr>
+        <w:t xml:space="preserve">, the king of gods, Indra, commissions the god of arts and crafts, Vishvakarman, to </w:t>
+      </w:r>
+      <w:r>
+        <w:rPr>
+          <w:rFonts w:ascii="Times New Roman" w:eastAsia="Times New Roman" w:hAnsi="Times New Roman" w:cs="Times New Roman"/>
+        </w:rPr>
+        <w:t xml:space="preserve">build an extravagant residence. Over time, the king becomes more and more ambitious and demanding of Vishvakarman. As a result, </w:t>
+      </w:r>
+      <w:r>
+        <w:rPr>
+          <w:rFonts w:ascii="Times New Roman" w:eastAsia="Times New Roman" w:hAnsi="Times New Roman" w:cs="Times New Roman"/>
+        </w:rPr>
+        <w:t>Vishvakarman</w:t>
+      </w:r>
+      <w:r>
+        <w:rPr>
+          <w:rFonts w:ascii="Times New Roman" w:eastAsia="Times New Roman" w:hAnsi="Times New Roman" w:cs="Times New Roman"/>
+        </w:rPr>
+        <w:t xml:space="preserve"> implores Brahma to help him. Brahma then consults Vishnu and together they manage to show the king the vastness of time </w:t>
+      </w:r>
+      <w:r>
+        <w:rPr>
+          <w:rFonts w:ascii="Times New Roman" w:eastAsia="Times New Roman" w:hAnsi="Times New Roman" w:cs="Times New Roman"/>
+        </w:rPr>
+        <w:t>as well as</w:t>
+      </w:r>
+      <w:r>
+        <w:rPr>
+          <w:rFonts w:ascii="Times New Roman" w:eastAsia="Times New Roman" w:hAnsi="Times New Roman" w:cs="Times New Roman"/>
+        </w:rPr>
+        <w:t xml:space="preserve"> his insignificance. He takes their message to heart </w:t>
+      </w:r>
+      <w:r>
+        <w:rPr>
+          <w:rFonts w:ascii="Times New Roman" w:eastAsia="Times New Roman" w:hAnsi="Times New Roman" w:cs="Times New Roman"/>
+        </w:rPr>
+        <w:t xml:space="preserve">but he is eventually convinced of the importance of the balance between recognizing and acknowledging the grander scope of </w:t>
+      </w:r>
+      <w:r>
+        <w:rPr>
+          <w:rFonts w:ascii="Times New Roman" w:eastAsia="Times New Roman" w:hAnsi="Times New Roman" w:cs="Times New Roman"/>
+        </w:rPr>
+        <w:t>the universe</w:t>
+      </w:r>
+      <w:r>
+        <w:rPr>
+          <w:rFonts w:ascii="Times New Roman" w:eastAsia="Times New Roman" w:hAnsi="Times New Roman" w:cs="Times New Roman"/>
+        </w:rPr>
+        <w:t xml:space="preserve"> in contrast to and balanced with the importance of the personal life. Heinrich Zimmer opens with this story to portray an instance of Hindu ideas of time and its nature. He contrast</w:t>
+      </w:r>
+      <w:r>
+        <w:rPr>
+          <w:rFonts w:ascii="Times New Roman" w:eastAsia="Times New Roman" w:hAnsi="Times New Roman" w:cs="Times New Roman"/>
+        </w:rPr>
+        <w:t>s</w:t>
+      </w:r>
+      <w:r>
+        <w:rPr>
+          <w:rFonts w:ascii="Times New Roman" w:eastAsia="Times New Roman" w:hAnsi="Times New Roman" w:cs="Times New Roman"/>
+        </w:rPr>
+        <w:t xml:space="preserve"> the cyclical and predictable Hindu model of time, with is big picture view of all that has been and all that will be, an absolute schedule of creation and destruction that not even the gods can escape, to our Western, </w:t>
+      </w:r>
+      <w:r>
+        <w:rPr>
+          <w:rFonts w:ascii="Times New Roman" w:eastAsia="Times New Roman" w:hAnsi="Times New Roman" w:cs="Times New Roman"/>
+        </w:rPr>
+        <w:t xml:space="preserve">human-centered </w:t>
+      </w:r>
+      <w:r>
+        <w:rPr>
+          <w:rFonts w:ascii="Times New Roman" w:eastAsia="Times New Roman" w:hAnsi="Times New Roman" w:cs="Times New Roman"/>
+        </w:rPr>
+        <w:t>view of time and history.</w:t>
+      </w:r>
+      <w:r>
+        <w:rPr>
+          <w:rFonts w:ascii="Times New Roman" w:eastAsia="Times New Roman" w:hAnsi="Times New Roman" w:cs="Times New Roman"/>
+        </w:rPr>
+        <w:t xml:space="preserve"> He also describes the four </w:t>
+      </w:r>
+      <w:r>
+        <w:rPr>
+          <w:rFonts w:ascii="Times New Roman" w:eastAsia="Times New Roman" w:hAnsi="Times New Roman" w:cs="Times New Roman"/>
+          <w:i/>
+        </w:rPr>
+        <w:t>yugas</w:t>
+      </w:r>
+      <w:r>
+        <w:rPr>
+          <w:rFonts w:ascii="Times New Roman" w:eastAsia="Times New Roman" w:hAnsi="Times New Roman" w:cs="Times New Roman"/>
+        </w:rPr>
+        <w:t xml:space="preserve"> (</w:t>
+      </w:r>
+      <w:r>
+        <w:rPr>
+          <w:rFonts w:ascii="Times New Roman" w:eastAsia="Times New Roman" w:hAnsi="Times New Roman" w:cs="Times New Roman"/>
+          <w:i/>
+        </w:rPr>
+        <w:t>Krita, Treta, Dvapara, and Kali</w:t>
+      </w:r>
+      <w:r>
+        <w:rPr>
+          <w:rFonts w:ascii="Times New Roman" w:eastAsia="Times New Roman" w:hAnsi="Times New Roman" w:cs="Times New Roman"/>
+        </w:rPr>
+        <w:t>) of each cycle and what they entail</w:t>
+      </w:r>
+      <w:r>
+        <w:rPr>
+          <w:rFonts w:ascii="Times New Roman" w:eastAsia="Times New Roman" w:hAnsi="Times New Roman" w:cs="Times New Roman"/>
+        </w:rPr>
+        <w:t xml:space="preserve"> (apparently we are in the worst, and briefest of the four, </w:t>
+      </w:r>
+      <w:r>
+        <w:rPr>
+          <w:rFonts w:ascii="Times New Roman" w:eastAsia="Times New Roman" w:hAnsi="Times New Roman" w:cs="Times New Roman"/>
+          <w:i/>
+        </w:rPr>
+        <w:t>Kali</w:t>
+      </w:r>
+      <w:r>
+        <w:rPr>
+          <w:rFonts w:ascii="Times New Roman" w:eastAsia="Times New Roman" w:hAnsi="Times New Roman" w:cs="Times New Roman"/>
+        </w:rPr>
+        <w:t>!).</w:t>
+      </w:r>
+    </w:p>
+    <w:p>
+      <w:pPr>
+        <w:rPr>
+          <w:rFonts w:ascii="Times New Roman" w:eastAsia="Times New Roman" w:hAnsi="Times New Roman" w:cs="Times New Roman"/>
+        </w:rPr>
+      </w:pPr>
+    </w:p>
+    <w:p>
+      <w:pPr>
+        <w:rPr>
+          <w:rFonts w:ascii="Times New Roman" w:eastAsia="Times New Roman" w:hAnsi="Times New Roman" w:cs="Times New Roman"/>
+          <w:u w:val="single"/>
+        </w:rPr>
+      </w:pPr>
+      <w:r>
+        <w:rPr>
+          <w:rFonts w:ascii="Times New Roman" w:eastAsia="Times New Roman" w:hAnsi="Times New Roman" w:cs="Times New Roman"/>
+          <w:u w:val="single"/>
+        </w:rPr>
+        <w:t>Eck</w:t>
+      </w:r>
+    </w:p>
+    <w:p>
+      <w:pPr>
+        <w:ind w:firstLine="720"/>
+        <w:rPr>
+          <w:rFonts w:ascii="Times New Roman" w:eastAsia="Times New Roman" w:hAnsi="Times New Roman" w:cs="Times New Roman"/>
+        </w:rPr>
+      </w:pPr>
+      <w:r>
+        <w:rPr>
+          <w:rFonts w:ascii="Times New Roman" w:eastAsia="Times New Roman" w:hAnsi="Times New Roman" w:cs="Times New Roman"/>
+        </w:rPr>
+        <w:t xml:space="preserve">What </w:t>
+      </w:r>
+      <w:r>
+        <w:rPr>
+          <w:rFonts w:ascii="Times New Roman" w:eastAsia="Times New Roman" w:hAnsi="Times New Roman" w:cs="Times New Roman"/>
+          <w:i/>
+        </w:rPr>
+        <w:t>is</w:t>
+      </w:r>
+      <w:r>
+        <w:rPr>
+          <w:rFonts w:ascii="Times New Roman" w:eastAsia="Times New Roman" w:hAnsi="Times New Roman" w:cs="Times New Roman"/>
+        </w:rPr>
+        <w:t xml:space="preserve"> India? Is it a political entity that resulted from the cartographic craftsmanship of the British? Or rather a surprisingly cohesive conglomeration of regional entities with many diversities yet striking similarities? Perhaps something in between? Diana Eck explores a range of idea concerning how we think of the subcontinent, focusing on the geographical aspects of the topic. First, she discusses the 19</w:t>
+      </w:r>
+      <w:r>
+        <w:rPr>
+          <w:rFonts w:ascii="Times New Roman" w:eastAsia="Times New Roman" w:hAnsi="Times New Roman" w:cs="Times New Roman"/>
+          <w:vertAlign w:val="superscript"/>
+        </w:rPr>
+        <w:t>th</w:t>
+      </w:r>
+      <w:r>
+        <w:rPr>
+          <w:rFonts w:ascii="Times New Roman" w:eastAsia="Times New Roman" w:hAnsi="Times New Roman" w:cs="Times New Roman"/>
+        </w:rPr>
+        <w:t xml:space="preserve"> and 20</w:t>
+      </w:r>
+      <w:r>
+        <w:rPr>
+          <w:rFonts w:ascii="Times New Roman" w:eastAsia="Times New Roman" w:hAnsi="Times New Roman" w:cs="Times New Roman"/>
+          <w:vertAlign w:val="superscript"/>
+        </w:rPr>
+        <w:t>th</w:t>
+      </w:r>
+      <w:r>
+        <w:rPr>
+          <w:rFonts w:ascii="Times New Roman" w:eastAsia="Times New Roman" w:hAnsi="Times New Roman" w:cs="Times New Roman"/>
+        </w:rPr>
+        <w:t xml:space="preserve"> century European ideas that there was no “India”</w:t>
+      </w:r>
+      <w:r>
+        <w:rPr>
+          <w:rFonts w:ascii="Times New Roman" w:eastAsia="Times New Roman" w:hAnsi="Times New Roman" w:cs="Times New Roman"/>
+        </w:rPr>
+        <w:t xml:space="preserve"> until</w:t>
+      </w:r>
+      <w:r>
+        <w:rPr>
+          <w:rFonts w:ascii="Times New Roman" w:eastAsia="Times New Roman" w:hAnsi="Times New Roman" w:cs="Times New Roman"/>
+        </w:rPr>
+        <w:t xml:space="preserve"> British consolidation. </w:t>
+      </w:r>
+      <w:r>
+        <w:rPr>
+          <w:rFonts w:ascii="Times New Roman" w:eastAsia="Times New Roman" w:hAnsi="Times New Roman" w:cs="Times New Roman"/>
+        </w:rPr>
+        <w:t>So w</w:t>
+      </w:r>
+      <w:r>
+        <w:rPr>
+          <w:rFonts w:ascii="Times New Roman" w:eastAsia="Times New Roman" w:hAnsi="Times New Roman" w:cs="Times New Roman"/>
+        </w:rPr>
+        <w:t xml:space="preserve">as India “invented” by the British? This idea does not seem to be very sound because </w:t>
+      </w:r>
+      <w:r>
+        <w:rPr>
+          <w:rFonts w:ascii="Times New Roman" w:eastAsia="Times New Roman" w:hAnsi="Times New Roman" w:cs="Times New Roman"/>
+          <w:i/>
+        </w:rPr>
+        <w:t>Bharata</w:t>
+      </w:r>
+      <w:r>
+        <w:rPr>
+          <w:rFonts w:ascii="Times New Roman" w:eastAsia="Times New Roman" w:hAnsi="Times New Roman" w:cs="Times New Roman"/>
+        </w:rPr>
+        <w:t xml:space="preserve"> existed far before the British came. Furthermore, Eck states that “Hindu narrative and mythology are richly interwoven with the geography of India…every story has a place and every place has a story” (48-49). This is a powerful idea that places the geography of the subcontinent in a central role in</w:t>
+      </w:r>
+      <w:r>
+        <w:rPr>
+          <w:rFonts w:ascii="Times New Roman" w:eastAsia="Times New Roman" w:hAnsi="Times New Roman" w:cs="Times New Roman"/>
+        </w:rPr>
+        <w:t xml:space="preserve"> our analysis of</w:t>
+      </w:r>
       <w:bookmarkStart w:id="0" w:name="_GoBack"/>
       <w:bookmarkEnd w:id="0"/>
       <w:r>
         <w:rPr>
           <w:rFonts w:ascii="Times New Roman" w:eastAsia="Times New Roman" w:hAnsi="Times New Roman" w:cs="Times New Roman"/>
         </w:rPr>
-        <w:t xml:space="preserve">In </w:t>
-      </w:r>
-      <w:r>
-        <w:rPr>
-          <w:rFonts w:ascii="Times New Roman" w:eastAsia="Times New Roman" w:hAnsi="Times New Roman" w:cs="Times New Roman"/>
-          <w:i/>
-        </w:rPr>
-        <w:t>The Parade of Ants</w:t>
-      </w:r>
-      <w:r>
-        <w:rPr>
-          <w:rFonts w:ascii="Times New Roman" w:eastAsia="Times New Roman" w:hAnsi="Times New Roman" w:cs="Times New Roman"/>
-        </w:rPr>
-        <w:t xml:space="preserve">, the king of gods, Indra, commissions the god of arts and crafts, Vishvakarman, to </w:t>
-      </w:r>
-      <w:r>
-        <w:rPr>
-          <w:rFonts w:ascii="Times New Roman" w:eastAsia="Times New Roman" w:hAnsi="Times New Roman" w:cs="Times New Roman"/>
-        </w:rPr>
-        <w:t xml:space="preserve">build an extravagant residence. Over time, the king becomes more and more ambitious and demanding of Vishvakarman. As a result, </w:t>
-      </w:r>
-      <w:r>
-        <w:rPr>
-          <w:rFonts w:ascii="Times New Roman" w:eastAsia="Times New Roman" w:hAnsi="Times New Roman" w:cs="Times New Roman"/>
-        </w:rPr>
-        <w:t>Vishvakarman</w:t>
-      </w:r>
-      <w:r>
-        <w:rPr>
-          <w:rFonts w:ascii="Times New Roman" w:eastAsia="Times New Roman" w:hAnsi="Times New Roman" w:cs="Times New Roman"/>
-        </w:rPr>
-        <w:t xml:space="preserve"> implores Brahma to help him. Brahma then consults Vishnu and together they manage to show the king the vastness of time and his insignificance. He takes their message to heart </w:t>
-      </w:r>
-      <w:r>
-        <w:rPr>
-          <w:rFonts w:ascii="Times New Roman" w:eastAsia="Times New Roman" w:hAnsi="Times New Roman" w:cs="Times New Roman"/>
-        </w:rPr>
-        <w:t>but he is eventually convinced of the importance of the balance between recognizing and acknowledging the grander scope of life in contrast to and balanced with the importance of the personal life. Heinrich Zimmer opens with this story to portray an instance of Hindu ideas of time and its nature. He contrast</w:t>
-      </w:r>
-      <w:r>
-        <w:rPr>
-          <w:rFonts w:ascii="Times New Roman" w:eastAsia="Times New Roman" w:hAnsi="Times New Roman" w:cs="Times New Roman"/>
-        </w:rPr>
-        <w:t>s</w:t>
-      </w:r>
-      <w:r>
-        <w:rPr>
-          <w:rFonts w:ascii="Times New Roman" w:eastAsia="Times New Roman" w:hAnsi="Times New Roman" w:cs="Times New Roman"/>
-        </w:rPr>
-        <w:t xml:space="preserve"> the cyclical and predictable Hindu model of time, with is big picture view of all that has been and all that will be, an absolute schedule of creation and destruction that not even the gods can escape, to our Western, </w:t>
-      </w:r>
-      <w:r>
-        <w:rPr>
-          <w:rFonts w:ascii="Times New Roman" w:eastAsia="Times New Roman" w:hAnsi="Times New Roman" w:cs="Times New Roman"/>
-        </w:rPr>
-        <w:t xml:space="preserve">human-centered </w:t>
-      </w:r>
-      <w:r>
-        <w:rPr>
-          <w:rFonts w:ascii="Times New Roman" w:eastAsia="Times New Roman" w:hAnsi="Times New Roman" w:cs="Times New Roman"/>
-        </w:rPr>
-        <w:t>view of time and history.</w:t>
-      </w:r>
-      <w:r>
-        <w:rPr>
-          <w:rFonts w:ascii="Times New Roman" w:eastAsia="Times New Roman" w:hAnsi="Times New Roman" w:cs="Times New Roman"/>
-        </w:rPr>
-        <w:t xml:space="preserve"> He also describes the four </w:t>
-      </w:r>
-      <w:proofErr w:type="spellStart"/>
-      <w:r>
-        <w:rPr>
-          <w:rFonts w:ascii="Times New Roman" w:eastAsia="Times New Roman" w:hAnsi="Times New Roman" w:cs="Times New Roman"/>
-          <w:i/>
-        </w:rPr>
-        <w:t>yugas</w:t>
-      </w:r>
-      <w:proofErr w:type="spellEnd"/>
-      <w:r>
-        <w:rPr>
-          <w:rFonts w:ascii="Times New Roman" w:eastAsia="Times New Roman" w:hAnsi="Times New Roman" w:cs="Times New Roman"/>
-        </w:rPr>
-        <w:t xml:space="preserve"> (</w:t>
-      </w:r>
-      <w:proofErr w:type="spellStart"/>
-      <w:r>
-        <w:rPr>
-          <w:rFonts w:ascii="Times New Roman" w:eastAsia="Times New Roman" w:hAnsi="Times New Roman" w:cs="Times New Roman"/>
-          <w:i/>
-        </w:rPr>
-        <w:t>Krita</w:t>
-      </w:r>
-      <w:proofErr w:type="spellEnd"/>
-      <w:r>
-        <w:rPr>
-          <w:rFonts w:ascii="Times New Roman" w:eastAsia="Times New Roman" w:hAnsi="Times New Roman" w:cs="Times New Roman"/>
-          <w:i/>
-        </w:rPr>
-        <w:t xml:space="preserve">, </w:t>
-      </w:r>
-      <w:proofErr w:type="spellStart"/>
-      <w:r>
-        <w:rPr>
-          <w:rFonts w:ascii="Times New Roman" w:eastAsia="Times New Roman" w:hAnsi="Times New Roman" w:cs="Times New Roman"/>
-          <w:i/>
-        </w:rPr>
-        <w:t>Treta</w:t>
-      </w:r>
-      <w:proofErr w:type="spellEnd"/>
-      <w:r>
-        <w:rPr>
-          <w:rFonts w:ascii="Times New Roman" w:eastAsia="Times New Roman" w:hAnsi="Times New Roman" w:cs="Times New Roman"/>
-          <w:i/>
-        </w:rPr>
-        <w:t xml:space="preserve">, </w:t>
-      </w:r>
-      <w:proofErr w:type="spellStart"/>
-      <w:r>
-        <w:rPr>
-          <w:rFonts w:ascii="Times New Roman" w:eastAsia="Times New Roman" w:hAnsi="Times New Roman" w:cs="Times New Roman"/>
-          <w:i/>
-        </w:rPr>
-        <w:t>Dvapara</w:t>
-      </w:r>
-      <w:proofErr w:type="spellEnd"/>
-      <w:r>
-        <w:rPr>
-          <w:rFonts w:ascii="Times New Roman" w:eastAsia="Times New Roman" w:hAnsi="Times New Roman" w:cs="Times New Roman"/>
-          <w:i/>
-        </w:rPr>
-        <w:t>, and Kali</w:t>
-      </w:r>
-      <w:r>
-        <w:rPr>
-          <w:rFonts w:ascii="Times New Roman" w:eastAsia="Times New Roman" w:hAnsi="Times New Roman" w:cs="Times New Roman"/>
-        </w:rPr>
-        <w:t>) of each cycle and what they entail</w:t>
-      </w:r>
-      <w:r>
-        <w:rPr>
-          <w:rFonts w:ascii="Times New Roman" w:eastAsia="Times New Roman" w:hAnsi="Times New Roman" w:cs="Times New Roman"/>
-        </w:rPr>
-        <w:t xml:space="preserve"> (apparently we are in the worst, and briefest of the four, </w:t>
-      </w:r>
-      <w:r>
-        <w:rPr>
-          <w:rFonts w:ascii="Times New Roman" w:eastAsia="Times New Roman" w:hAnsi="Times New Roman" w:cs="Times New Roman"/>
-          <w:i/>
-        </w:rPr>
-        <w:t>Kali</w:t>
-      </w:r>
-      <w:r>
-        <w:rPr>
-          <w:rFonts w:ascii="Times New Roman" w:eastAsia="Times New Roman" w:hAnsi="Times New Roman" w:cs="Times New Roman"/>
-        </w:rPr>
-        <w:t>!).</w:t>
-      </w:r>
-    </w:p>
-    <w:p>
-      <w:pPr>
-        <w:rPr>
-          <w:rFonts w:ascii="Times New Roman" w:eastAsia="Times New Roman" w:hAnsi="Times New Roman" w:cs="Times New Roman"/>
-        </w:rPr>
-      </w:pPr>
-    </w:p>
-    <w:p>
-      <w:pPr>
-        <w:rPr>
-          <w:rFonts w:ascii="Times New Roman" w:eastAsia="Times New Roman" w:hAnsi="Times New Roman" w:cs="Times New Roman"/>
-          <w:u w:val="single"/>
-        </w:rPr>
-      </w:pPr>
-      <w:r>
-        <w:rPr>
-          <w:rFonts w:ascii="Times New Roman" w:eastAsia="Times New Roman" w:hAnsi="Times New Roman" w:cs="Times New Roman"/>
-          <w:u w:val="single"/>
-        </w:rPr>
-        <w:t>Eck</w:t>
-      </w:r>
-    </w:p>
-    <w:p>
-      <w:pPr>
-        <w:ind w:firstLine="720"/>
-        <w:rPr>
-          <w:rFonts w:ascii="Times New Roman" w:eastAsia="Times New Roman" w:hAnsi="Times New Roman" w:cs="Times New Roman"/>
-        </w:rPr>
-      </w:pPr>
-      <w:r>
-        <w:rPr>
-          <w:rFonts w:ascii="Times New Roman" w:eastAsia="Times New Roman" w:hAnsi="Times New Roman" w:cs="Times New Roman"/>
-        </w:rPr>
-        <w:t xml:space="preserve">What </w:t>
-      </w:r>
-      <w:r>
-        <w:rPr>
-          <w:rFonts w:ascii="Times New Roman" w:eastAsia="Times New Roman" w:hAnsi="Times New Roman" w:cs="Times New Roman"/>
-          <w:i/>
-        </w:rPr>
-        <w:t>is</w:t>
-      </w:r>
-      <w:r>
-        <w:rPr>
-          <w:rFonts w:ascii="Times New Roman" w:eastAsia="Times New Roman" w:hAnsi="Times New Roman" w:cs="Times New Roman"/>
-        </w:rPr>
-        <w:t xml:space="preserve"> India? Is it a political entity that resulted from the cartographic craftsmanship of the British? Or rather a surprisingly cohesive conglomeration of regional entities with many diversities yet striking similarities? Perhaps something in between? Diana Eck explores a range of idea concerning how we think of the subcontinent, focusing on the geographical aspects of the topic. First, she discusses the 19</w:t>
-      </w:r>
-      <w:r>
-        <w:rPr>
-          <w:rFonts w:ascii="Times New Roman" w:eastAsia="Times New Roman" w:hAnsi="Times New Roman" w:cs="Times New Roman"/>
-          <w:vertAlign w:val="superscript"/>
-        </w:rPr>
-        <w:t>th</w:t>
-      </w:r>
-      <w:r>
-        <w:rPr>
-          <w:rFonts w:ascii="Times New Roman" w:eastAsia="Times New Roman" w:hAnsi="Times New Roman" w:cs="Times New Roman"/>
-        </w:rPr>
-        <w:t xml:space="preserve"> and 20</w:t>
-      </w:r>
-      <w:r>
-        <w:rPr>
-          <w:rFonts w:ascii="Times New Roman" w:eastAsia="Times New Roman" w:hAnsi="Times New Roman" w:cs="Times New Roman"/>
-          <w:vertAlign w:val="superscript"/>
-        </w:rPr>
-        <w:t>th</w:t>
-      </w:r>
-      <w:r>
-        <w:rPr>
-          <w:rFonts w:ascii="Times New Roman" w:eastAsia="Times New Roman" w:hAnsi="Times New Roman" w:cs="Times New Roman"/>
-        </w:rPr>
-        <w:t xml:space="preserve"> century European ideas that there was no “India” British consolidation. Was India “invented” by the British? This idea does not seem to be very sound because </w:t>
-      </w:r>
-      <w:proofErr w:type="spellStart"/>
-      <w:r>
-        <w:rPr>
-          <w:rFonts w:ascii="Times New Roman" w:eastAsia="Times New Roman" w:hAnsi="Times New Roman" w:cs="Times New Roman"/>
-          <w:i/>
-        </w:rPr>
-        <w:t>Bharata</w:t>
-      </w:r>
-      <w:proofErr w:type="spellEnd"/>
-      <w:r>
-        <w:rPr>
-          <w:rFonts w:ascii="Times New Roman" w:eastAsia="Times New Roman" w:hAnsi="Times New Roman" w:cs="Times New Roman"/>
-        </w:rPr>
-        <w:t xml:space="preserve"> existed far before the British came. Furthermore, Eck states that “Hindu narrative and mythology are richly interwoven with the geography of India…every story has a place and every place has a story” (48-49). This is a powerful idea that places the geography of the subcontinent in a central role in analyzing the Hindu religion. It is rich with stories of, and homages to, physical features. For example</w:t>
+        <w:t xml:space="preserve"> the Hindu religion. It is rich with stories of, and homages to, physical features. For example</w:t>
       </w:r>
       <w:r>
         <w:rPr>
@@ -968,7 +1089,6 @@
         </w:rPr>
         <w:t xml:space="preserve">. Eck argues that the Hindu religion is fundamentally location-centric. Ideas of place (and of time) transcend the physically discernable as Eck describes the “living cosmos” as portrayed in the Hindu tradition. She goes on to give on overview of the more practical (but, in my opinion, equally poetic) conventions of Hindu pilgrimage. One idea there being </w:t>
       </w:r>
-      <w:proofErr w:type="spellStart"/>
       <w:r>
         <w:rPr>
           <w:rFonts w:ascii="Times New Roman" w:eastAsia="Times New Roman" w:hAnsi="Times New Roman" w:cs="Times New Roman"/>
@@ -976,7 +1096,6 @@
         </w:rPr>
         <w:t>pradakshina</w:t>
       </w:r>
-      <w:proofErr w:type="spellEnd"/>
       <w:r>
         <w:rPr>
           <w:rFonts w:ascii="Times New Roman" w:eastAsia="Times New Roman" w:hAnsi="Times New Roman" w:cs="Times New Roman"/>

</xml_diff>